<commit_message>
Documentation mise au propre
</commit_message>
<xml_diff>
--- a/Documentation/Documentation_pre-TPI.docx
+++ b/Documentation/Documentation_pre-TPI.docx
@@ -80,14 +80,7 @@
                 <w:rFonts w:ascii="Impact" w:hAnsi="Impact"/>
                 <w:sz w:val="96"/>
               </w:rPr>
-              <w:t>Projet X</w:t>
-            </w:r>
-            <w:r>
-              <w:rPr>
-                <w:rFonts w:ascii="Impact" w:hAnsi="Impact"/>
-                <w:sz w:val="96"/>
-              </w:rPr>
-              <w:t>YZ</w:t>
+              <w:t>Documentation Pré-TPI</w:t>
             </w:r>
           </w:p>
         </w:tc>
@@ -129,9 +122,6 @@
     <w:p/>
     <w:p/>
     <w:p/>
-    <w:p/>
-    <w:p/>
-    <w:p/>
     <w:p>
       <w:r>
         <w:br w:type="page"/>
@@ -2442,151 +2432,6 @@
           <w:szCs w:val="14"/>
         </w:rPr>
       </w:pPr>
-      <w:r>
-        <w:rPr>
-          <w:i/>
-          <w:iCs/>
-          <w:szCs w:val="14"/>
-        </w:rPr>
-        <w:t xml:space="preserve">Ce </w:t>
-      </w:r>
-      <w:r>
-        <w:rPr>
-          <w:i/>
-          <w:iCs/>
-          <w:szCs w:val="14"/>
-        </w:rPr>
-        <w:t>chapitre</w:t>
-      </w:r>
-      <w:r>
-        <w:rPr>
-          <w:i/>
-          <w:iCs/>
-          <w:szCs w:val="14"/>
-        </w:rPr>
-        <w:t xml:space="preserve"> </w:t>
-      </w:r>
-      <w:r>
-        <w:rPr>
-          <w:i/>
-          <w:iCs/>
-          <w:szCs w:val="14"/>
-        </w:rPr>
-        <w:t>décri</w:t>
-      </w:r>
-      <w:r>
-        <w:rPr>
-          <w:i/>
-          <w:iCs/>
-          <w:szCs w:val="14"/>
-        </w:rPr>
-        <w:t>t</w:t>
-      </w:r>
-      <w:r>
-        <w:rPr>
-          <w:i/>
-          <w:iCs/>
-          <w:szCs w:val="14"/>
-        </w:rPr>
-        <w:t xml:space="preserve"> brièvement le projet,</w:t>
-      </w:r>
-      <w:r>
-        <w:rPr>
-          <w:i/>
-          <w:iCs/>
-          <w:szCs w:val="14"/>
-        </w:rPr>
-        <w:t xml:space="preserve"> le cadre dans lequel il est réalisé,</w:t>
-      </w:r>
-      <w:r>
-        <w:rPr>
-          <w:i/>
-          <w:iCs/>
-          <w:szCs w:val="14"/>
-        </w:rPr>
-        <w:t xml:space="preserve"> les raisons de ce choix et ce qu'il peut apporter à l'élève ou à l'école. </w:t>
-      </w:r>
-      <w:r>
-        <w:rPr>
-          <w:i/>
-          <w:iCs/>
-          <w:szCs w:val="14"/>
-        </w:rPr>
-        <w:t>Il n'est pas nécessaire de rentrer dans les détails (ceux-ci seront abordés plus loin) mais cela doit être aussi clair et complet que possible</w:t>
-      </w:r>
-      <w:r>
-        <w:rPr>
-          <w:i/>
-          <w:iCs/>
-          <w:szCs w:val="14"/>
-        </w:rPr>
-        <w:t xml:space="preserve"> (idées de solutions).</w:t>
-      </w:r>
-      <w:r>
-        <w:rPr>
-          <w:i/>
-          <w:iCs/>
-          <w:szCs w:val="14"/>
-        </w:rPr>
-        <w:t xml:space="preserve"> </w:t>
-      </w:r>
-      <w:r>
-        <w:rPr>
-          <w:i/>
-          <w:iCs/>
-          <w:szCs w:val="14"/>
-        </w:rPr>
-        <w:t>Ce chapitre contient également l'inventaire et la description des travaux qui auraient déjà été effectué</w:t>
-      </w:r>
-      <w:r>
-        <w:rPr>
-          <w:i/>
-          <w:iCs/>
-          <w:szCs w:val="14"/>
-        </w:rPr>
-        <w:t>s</w:t>
-      </w:r>
-      <w:r>
-        <w:rPr>
-          <w:i/>
-          <w:iCs/>
-          <w:szCs w:val="14"/>
-        </w:rPr>
-        <w:t xml:space="preserve"> pour ce projet.</w:t>
-      </w:r>
-    </w:p>
-    <w:p>
-      <w:pPr>
-        <w:rPr>
-          <w:szCs w:val="14"/>
-        </w:rPr>
-      </w:pPr>
-    </w:p>
-    <w:p>
-      <w:pPr>
-        <w:rPr>
-          <w:i/>
-          <w:iCs/>
-          <w:szCs w:val="14"/>
-        </w:rPr>
-      </w:pPr>
-      <w:r>
-        <w:rPr>
-          <w:i/>
-          <w:iCs/>
-          <w:szCs w:val="14"/>
-        </w:rPr>
-        <w:t>Ces éléments peuvent être repris des spécifications de départ.</w:t>
-      </w:r>
-    </w:p>
-    <w:p>
-      <w:pPr>
-        <w:rPr>
-          <w:i/>
-          <w:iCs/>
-          <w:szCs w:val="14"/>
-        </w:rPr>
-      </w:pPr>
     </w:p>
     <w:p>
       <w:pPr>
@@ -2684,7 +2529,23 @@
           <w:iCs/>
           <w:szCs w:val="14"/>
         </w:rPr>
-        <w:t xml:space="preserve"> Andolfatto, </w:t>
+        <w:t xml:space="preserve"> </w:t>
+      </w:r>
+      <w:proofErr w:type="spellStart"/>
+      <w:r>
+        <w:rPr>
+          <w:iCs/>
+          <w:szCs w:val="14"/>
+        </w:rPr>
+        <w:t>Andolfatto</w:t>
+      </w:r>
+      <w:proofErr w:type="spellEnd"/>
+      <w:r>
+        <w:rPr>
+          <w:iCs/>
+          <w:szCs w:val="14"/>
+        </w:rPr>
+        <w:t xml:space="preserve">, </w:t>
       </w:r>
       <w:r>
         <w:rPr>
@@ -2764,10 +2625,34 @@
         <w:t xml:space="preserve"> </w:t>
       </w:r>
       <w:r>
-        <w:t>(utilisant php, mysql, javascript</w:t>
-      </w:r>
-      <w:r>
-        <w:t>, css et html)</w:t>
+        <w:t xml:space="preserve">(utilisant </w:t>
+      </w:r>
+      <w:proofErr w:type="spellStart"/>
+      <w:r>
+        <w:t>php</w:t>
+      </w:r>
+      <w:proofErr w:type="spellEnd"/>
+      <w:r>
+        <w:t xml:space="preserve">, </w:t>
+      </w:r>
+      <w:proofErr w:type="spellStart"/>
+      <w:r>
+        <w:t>mysql</w:t>
+      </w:r>
+      <w:proofErr w:type="spellEnd"/>
+      <w:r>
+        <w:t>, javascript</w:t>
+      </w:r>
+      <w:r>
+        <w:t xml:space="preserve">, </w:t>
+      </w:r>
+      <w:proofErr w:type="spellStart"/>
+      <w:r>
+        <w:t>css</w:t>
+      </w:r>
+      <w:proofErr w:type="spellEnd"/>
+      <w:r>
+        <w:t xml:space="preserve"> et html)</w:t>
       </w:r>
       <w:r>
         <w:t xml:space="preserve"> p</w:t>
@@ -2813,176 +2698,102 @@
     </w:p>
     <w:p>
       <w:r>
+        <w:t>Tout le long, il faudra être</w:t>
+      </w:r>
+      <w:r>
+        <w:t xml:space="preserve"> rigoureux quant à la coordination avec le </w:t>
+      </w:r>
+      <w:r>
+        <w:t xml:space="preserve">responsable du TPI. Cette préparation au TPI devrait me former totalement pour </w:t>
+      </w:r>
+      <w:r>
+        <w:t xml:space="preserve">réaliser sans encombre et </w:t>
+      </w:r>
+      <w:r>
+        <w:t>sans temps morts</w:t>
+      </w:r>
+      <w:r>
+        <w:t xml:space="preserve"> le véritable TPI.</w:t>
+      </w:r>
+      <w:r>
+        <w:t xml:space="preserve"> </w:t>
+      </w:r>
+    </w:p>
+    <w:p>
+      <w:pPr>
+        <w:rPr>
+          <w:szCs w:val="14"/>
+        </w:rPr>
+      </w:pPr>
+    </w:p>
+    <w:p>
+      <w:pPr>
+        <w:pStyle w:val="Titre2"/>
+        <w:rPr>
+          <w:i w:val="0"/>
+          <w:iCs/>
+        </w:rPr>
+      </w:pPr>
+      <w:bookmarkStart w:id="4" w:name="_Toc499021835"/>
+      <w:r>
+        <w:rPr>
+          <w:i w:val="0"/>
+          <w:iCs/>
+        </w:rPr>
+        <w:t>Planification</w:t>
+      </w:r>
+      <w:r>
+        <w:rPr>
+          <w:i w:val="0"/>
+          <w:iCs/>
+        </w:rPr>
+        <w:t xml:space="preserve"> initiale</w:t>
+      </w:r>
+      <w:bookmarkEnd w:id="4"/>
+    </w:p>
+    <w:p/>
+    <w:p>
+      <w:r>
+        <w:t>Sprint 1 </w:t>
+      </w:r>
+      <w:r>
+        <w:t>(03/02 au 14/02)</w:t>
+      </w:r>
+    </w:p>
+    <w:p>
+      <w:pPr>
+        <w:rPr>
+          <w:szCs w:val="14"/>
+        </w:rPr>
+      </w:pPr>
+    </w:p>
+    <w:p>
+      <w:pPr>
+        <w:rPr>
+          <w:szCs w:val="14"/>
+        </w:rPr>
+      </w:pPr>
+    </w:p>
+    <w:p>
+      <w:pPr>
+        <w:rPr>
+          <w:szCs w:val="14"/>
+        </w:rPr>
+      </w:pPr>
+      <w:r>
+        <w:rPr>
+          <w:noProof/>
+          <w:szCs w:val="14"/>
+        </w:rPr>
         <w:lastRenderedPageBreak/>
-        <w:t>Tout le long, il faudra être</w:t>
-      </w:r>
-      <w:r>
-        <w:t xml:space="preserve"> rigoureux quant à la coordination avec le </w:t>
-      </w:r>
-      <w:r>
-        <w:t xml:space="preserve">responsable du TPI. Cette préparation au TPI devrait me former totalement pour </w:t>
-      </w:r>
-      <w:r>
-        <w:t xml:space="preserve">réaliser sans encombre et </w:t>
-      </w:r>
-      <w:r>
-        <w:t>sans temps morts</w:t>
-      </w:r>
-      <w:r>
-        <w:t xml:space="preserve"> le véritable TPI.</w:t>
-      </w:r>
-      <w:r>
-        <w:t xml:space="preserve"> </w:t>
-      </w:r>
-    </w:p>
-    <w:p>
-      <w:pPr>
-        <w:rPr>
-          <w:szCs w:val="14"/>
-        </w:rPr>
-      </w:pPr>
-    </w:p>
-    <w:p>
-      <w:pPr>
-        <w:rPr>
-          <w:i/>
-          <w:iCs/>
-          <w:szCs w:val="14"/>
-        </w:rPr>
-      </w:pPr>
-      <w:r>
-        <w:rPr>
-          <w:i/>
-          <w:iCs/>
-          <w:szCs w:val="14"/>
-        </w:rPr>
-        <w:t xml:space="preserve">Ce chapitre énumère les objectifs du projet. L'atteinte ou non </w:t>
-      </w:r>
-      <w:r>
-        <w:rPr>
-          <w:i/>
-          <w:iCs/>
-          <w:szCs w:val="14"/>
-        </w:rPr>
-        <w:t>de c</w:t>
-      </w:r>
-      <w:r>
-        <w:rPr>
-          <w:i/>
-          <w:iCs/>
-          <w:szCs w:val="14"/>
-        </w:rPr>
-        <w:t>eux-ci devr</w:t>
-      </w:r>
-      <w:r>
-        <w:rPr>
-          <w:i/>
-          <w:iCs/>
-          <w:szCs w:val="14"/>
-        </w:rPr>
-        <w:t xml:space="preserve">a pouvoir être contrôlée à la fin du projet. Les objectifs pourront </w:t>
-      </w:r>
-      <w:r>
-        <w:rPr>
-          <w:i/>
-          <w:iCs/>
-          <w:szCs w:val="14"/>
-        </w:rPr>
-        <w:t xml:space="preserve">éventuellement </w:t>
-      </w:r>
-      <w:r>
-        <w:rPr>
-          <w:i/>
-          <w:iCs/>
-          <w:szCs w:val="14"/>
-        </w:rPr>
-        <w:t xml:space="preserve">être revus après l'analyse. </w:t>
-      </w:r>
-    </w:p>
-    <w:p>
-      <w:pPr>
-        <w:rPr>
-          <w:szCs w:val="14"/>
-        </w:rPr>
-      </w:pPr>
-    </w:p>
-    <w:p>
-      <w:pPr>
-        <w:rPr>
-          <w:i/>
-          <w:iCs/>
-          <w:szCs w:val="14"/>
-        </w:rPr>
-      </w:pPr>
-      <w:r>
-        <w:rPr>
-          <w:i/>
-          <w:iCs/>
-          <w:szCs w:val="14"/>
-        </w:rPr>
-        <w:t>Ces éléments peuvent être repris des spécifications de départ.</w:t>
-      </w:r>
-    </w:p>
-    <w:p>
-      <w:pPr>
-        <w:rPr>
-          <w:szCs w:val="14"/>
-        </w:rPr>
-      </w:pPr>
-    </w:p>
-    <w:p>
-      <w:pPr>
-        <w:pStyle w:val="Titre2"/>
-        <w:rPr>
-          <w:i w:val="0"/>
-          <w:iCs/>
-        </w:rPr>
-      </w:pPr>
-      <w:bookmarkStart w:id="4" w:name="_Toc499021835"/>
-      <w:r>
-        <w:rPr>
-          <w:i w:val="0"/>
-          <w:iCs/>
-        </w:rPr>
-        <w:t>Planification</w:t>
-      </w:r>
-      <w:r>
-        <w:rPr>
-          <w:i w:val="0"/>
-          <w:iCs/>
-        </w:rPr>
-        <w:t xml:space="preserve"> initiale</w:t>
-      </w:r>
-      <w:bookmarkEnd w:id="4"/>
-    </w:p>
-    <w:p/>
-    <w:p>
-      <w:r>
-        <w:t>Sprint 1 </w:t>
-      </w:r>
-      <w:r>
-        <w:t>(03/02 au 14/02)</w:t>
-      </w:r>
-    </w:p>
-    <w:p>
-      <w:pPr>
-        <w:rPr>
-          <w:szCs w:val="14"/>
-        </w:rPr>
-      </w:pPr>
-      <w:r>
-        <w:rPr>
-          <w:noProof/>
-          <w:szCs w:val="14"/>
-        </w:rPr>
         <w:drawing>
-          <wp:anchor distT="0" distB="0" distL="114300" distR="114300" simplePos="0" relativeHeight="251658240" behindDoc="0" locked="0" layoutInCell="1" allowOverlap="1" wp14:anchorId="628FEDD6" wp14:editId="3DE44726">
+          <wp:anchor distT="0" distB="0" distL="114300" distR="114300" simplePos="0" relativeHeight="251658240" behindDoc="0" locked="0" layoutInCell="1" allowOverlap="1" wp14:anchorId="628FEDD6" wp14:editId="7DD29E50">
             <wp:simplePos x="0" y="0"/>
             <wp:positionH relativeFrom="margin">
-              <wp:align>left</wp:align>
+              <wp:posOffset>-6465</wp:posOffset>
             </wp:positionH>
             <wp:positionV relativeFrom="paragraph">
-              <wp:posOffset>125730</wp:posOffset>
+              <wp:posOffset>16683</wp:posOffset>
             </wp:positionV>
             <wp:extent cx="3528366" cy="2606266"/>
             <wp:effectExtent l="0" t="0" r="0" b="3810"/>
@@ -3137,13 +2948,6 @@
           <w:szCs w:val="14"/>
         </w:rPr>
       </w:pPr>
-    </w:p>
-    <w:p>
-      <w:pPr>
-        <w:rPr>
-          <w:szCs w:val="14"/>
-        </w:rPr>
-      </w:pPr>
       <w:r>
         <w:rPr>
           <w:szCs w:val="14"/>
@@ -3170,19 +2974,33 @@
           <w:szCs w:val="14"/>
         </w:rPr>
       </w:pPr>
+    </w:p>
+    <w:p>
+      <w:pPr>
+        <w:rPr>
+          <w:szCs w:val="14"/>
+        </w:rPr>
+      </w:pPr>
+    </w:p>
+    <w:p>
+      <w:pPr>
+        <w:rPr>
+          <w:szCs w:val="14"/>
+        </w:rPr>
+      </w:pPr>
       <w:r>
         <w:rPr>
           <w:noProof/>
           <w:szCs w:val="14"/>
         </w:rPr>
         <w:drawing>
-          <wp:anchor distT="0" distB="0" distL="114300" distR="114300" simplePos="0" relativeHeight="251659264" behindDoc="0" locked="0" layoutInCell="1" allowOverlap="1" wp14:anchorId="4252781D" wp14:editId="175BDB1E">
+          <wp:anchor distT="0" distB="0" distL="114300" distR="114300" simplePos="0" relativeHeight="251659264" behindDoc="0" locked="0" layoutInCell="1" allowOverlap="1" wp14:anchorId="4252781D" wp14:editId="3C4B520E">
             <wp:simplePos x="0" y="0"/>
             <wp:positionH relativeFrom="margin">
-              <wp:posOffset>-1270</wp:posOffset>
+              <wp:posOffset>-35906</wp:posOffset>
             </wp:positionH>
             <wp:positionV relativeFrom="paragraph">
-              <wp:posOffset>118745</wp:posOffset>
+              <wp:posOffset>31808</wp:posOffset>
             </wp:positionV>
             <wp:extent cx="5759450" cy="2606040"/>
             <wp:effectExtent l="0" t="0" r="0" b="3810"/>
@@ -3225,6 +3043,83 @@
           </wp:anchor>
         </w:drawing>
       </w:r>
+    </w:p>
+    <w:p>
+      <w:pPr>
+        <w:rPr>
+          <w:szCs w:val="14"/>
+        </w:rPr>
+      </w:pPr>
+    </w:p>
+    <w:p>
+      <w:pPr>
+        <w:rPr>
+          <w:szCs w:val="14"/>
+        </w:rPr>
+      </w:pPr>
+    </w:p>
+    <w:p>
+      <w:pPr>
+        <w:rPr>
+          <w:szCs w:val="14"/>
+        </w:rPr>
+      </w:pPr>
+    </w:p>
+    <w:p>
+      <w:pPr>
+        <w:rPr>
+          <w:szCs w:val="14"/>
+        </w:rPr>
+      </w:pPr>
+    </w:p>
+    <w:p>
+      <w:pPr>
+        <w:rPr>
+          <w:szCs w:val="14"/>
+        </w:rPr>
+      </w:pPr>
+    </w:p>
+    <w:p>
+      <w:pPr>
+        <w:rPr>
+          <w:szCs w:val="14"/>
+        </w:rPr>
+      </w:pPr>
+    </w:p>
+    <w:p>
+      <w:pPr>
+        <w:rPr>
+          <w:szCs w:val="14"/>
+        </w:rPr>
+      </w:pPr>
+    </w:p>
+    <w:p>
+      <w:pPr>
+        <w:rPr>
+          <w:szCs w:val="14"/>
+        </w:rPr>
+      </w:pPr>
+    </w:p>
+    <w:p>
+      <w:pPr>
+        <w:rPr>
+          <w:szCs w:val="14"/>
+        </w:rPr>
+      </w:pPr>
+    </w:p>
+    <w:p>
+      <w:pPr>
+        <w:rPr>
+          <w:szCs w:val="14"/>
+        </w:rPr>
+      </w:pPr>
+    </w:p>
+    <w:p>
+      <w:pPr>
+        <w:rPr>
+          <w:szCs w:val="14"/>
+        </w:rPr>
+      </w:pPr>
     </w:p>
     <w:p>
       <w:pPr>
@@ -11419,12 +11314,14 @@
               </w:rPr>
               <w:t>« </w:t>
             </w:r>
+            <w:proofErr w:type="spellStart"/>
             <w:r>
               <w:rPr>
                 <w:b w:val="0"/>
               </w:rPr>
               <w:t>cook</w:t>
             </w:r>
+            <w:proofErr w:type="spellEnd"/>
             <w:r>
               <w:rPr>
                 <w:b w:val="0"/>
@@ -14131,7 +14028,31 @@
           <w:szCs w:val="14"/>
           <w:lang w:eastAsia="fr-FR"/>
         </w:rPr>
-        <w:t>ultimédia: carte de site, maquettes papier, story board préliminaire, …</w:t>
+        <w:t xml:space="preserve">ultimédia: carte de site, maquettes papier, story </w:t>
+      </w:r>
+      <w:proofErr w:type="spellStart"/>
+      <w:r>
+        <w:rPr>
+          <w:rFonts w:ascii="Arial" w:hAnsi="Arial"/>
+          <w:i/>
+          <w:iCs/>
+          <w:sz w:val="24"/>
+          <w:szCs w:val="14"/>
+          <w:lang w:eastAsia="fr-FR"/>
+        </w:rPr>
+        <w:t>board</w:t>
+      </w:r>
+      <w:proofErr w:type="spellEnd"/>
+      <w:r>
+        <w:rPr>
+          <w:rFonts w:ascii="Arial" w:hAnsi="Arial"/>
+          <w:i/>
+          <w:iCs/>
+          <w:sz w:val="24"/>
+          <w:szCs w:val="14"/>
+          <w:lang w:eastAsia="fr-FR"/>
+        </w:rPr>
+        <w:t xml:space="preserve"> préliminaire, …</w:t>
       </w:r>
     </w:p>
     <w:p>
@@ -14289,222 +14210,6 @@
       <w:bookmarkEnd w:id="8"/>
     </w:p>
     <w:p/>
-    <w:p>
-      <w:pPr>
-        <w:pStyle w:val="En-tte"/>
-        <w:ind w:firstLine="360"/>
-        <w:rPr>
-          <w:i/>
-          <w:iCs/>
-          <w:szCs w:val="14"/>
-        </w:rPr>
-      </w:pPr>
-      <w:r>
-        <w:rPr>
-          <w:i/>
-          <w:iCs/>
-          <w:szCs w:val="14"/>
-        </w:rPr>
-        <w:t xml:space="preserve">Décrire la stratégie globale de test: </w:t>
-      </w:r>
-    </w:p>
-    <w:p>
-      <w:pPr>
-        <w:pStyle w:val="En-tte"/>
-        <w:ind w:firstLine="360"/>
-        <w:rPr>
-          <w:i/>
-          <w:iCs/>
-          <w:szCs w:val="14"/>
-        </w:rPr>
-      </w:pPr>
-    </w:p>
-    <w:p>
-      <w:pPr>
-        <w:pStyle w:val="En-tte"/>
-        <w:numPr>
-          <w:ilvl w:val="0"/>
-          <w:numId w:val="6"/>
-        </w:numPr>
-        <w:tabs>
-          <w:tab w:val="clear" w:pos="4536"/>
-          <w:tab w:val="clear" w:pos="9072"/>
-        </w:tabs>
-        <w:rPr>
-          <w:i/>
-          <w:iCs/>
-          <w:szCs w:val="14"/>
-        </w:rPr>
-      </w:pPr>
-      <w:r>
-        <w:rPr>
-          <w:i/>
-          <w:iCs/>
-          <w:szCs w:val="14"/>
-        </w:rPr>
-        <w:t>t</w:t>
-      </w:r>
-      <w:r>
-        <w:rPr>
-          <w:i/>
-          <w:iCs/>
-          <w:szCs w:val="14"/>
-        </w:rPr>
-        <w:t>ypes de des tests et ordre dans lequel ils seront effectués.</w:t>
-      </w:r>
-    </w:p>
-    <w:p>
-      <w:pPr>
-        <w:pStyle w:val="En-tte"/>
-        <w:numPr>
-          <w:ilvl w:val="0"/>
-          <w:numId w:val="6"/>
-        </w:numPr>
-        <w:tabs>
-          <w:tab w:val="clear" w:pos="4536"/>
-          <w:tab w:val="clear" w:pos="9072"/>
-        </w:tabs>
-        <w:rPr>
-          <w:i/>
-          <w:iCs/>
-          <w:szCs w:val="14"/>
-        </w:rPr>
-      </w:pPr>
-      <w:r>
-        <w:rPr>
-          <w:i/>
-          <w:iCs/>
-          <w:szCs w:val="14"/>
-        </w:rPr>
-        <w:t>l</w:t>
-      </w:r>
-      <w:r>
-        <w:rPr>
-          <w:i/>
-          <w:iCs/>
-          <w:szCs w:val="14"/>
-        </w:rPr>
-        <w:t>es moyens à mettre en œuvre</w:t>
-      </w:r>
-      <w:r>
-        <w:rPr>
-          <w:i/>
-          <w:iCs/>
-          <w:szCs w:val="14"/>
-        </w:rPr>
-        <w:t>.</w:t>
-      </w:r>
-    </w:p>
-    <w:p>
-      <w:pPr>
-        <w:pStyle w:val="En-tte"/>
-        <w:numPr>
-          <w:ilvl w:val="0"/>
-          <w:numId w:val="6"/>
-        </w:numPr>
-        <w:tabs>
-          <w:tab w:val="clear" w:pos="4536"/>
-          <w:tab w:val="clear" w:pos="9072"/>
-        </w:tabs>
-        <w:rPr>
-          <w:i/>
-          <w:iCs/>
-          <w:szCs w:val="14"/>
-        </w:rPr>
-      </w:pPr>
-      <w:r>
-        <w:rPr>
-          <w:i/>
-          <w:iCs/>
-          <w:szCs w:val="14"/>
-        </w:rPr>
-        <w:t>c</w:t>
-      </w:r>
-      <w:r>
-        <w:rPr>
-          <w:i/>
-          <w:iCs/>
-          <w:szCs w:val="14"/>
-        </w:rPr>
-        <w:t>ouverture des tests (tests exhaustifs ou non, si non, pourquoi ?)</w:t>
-      </w:r>
-      <w:r>
-        <w:rPr>
-          <w:i/>
-          <w:iCs/>
-          <w:szCs w:val="14"/>
-        </w:rPr>
-        <w:t>.</w:t>
-      </w:r>
-    </w:p>
-    <w:p>
-      <w:pPr>
-        <w:pStyle w:val="En-tte"/>
-        <w:numPr>
-          <w:ilvl w:val="0"/>
-          <w:numId w:val="6"/>
-        </w:numPr>
-        <w:tabs>
-          <w:tab w:val="clear" w:pos="4536"/>
-          <w:tab w:val="clear" w:pos="9072"/>
-        </w:tabs>
-        <w:rPr>
-          <w:i/>
-          <w:iCs/>
-          <w:szCs w:val="14"/>
-        </w:rPr>
-      </w:pPr>
-      <w:r>
-        <w:rPr>
-          <w:i/>
-          <w:iCs/>
-          <w:szCs w:val="14"/>
-        </w:rPr>
-        <w:t>d</w:t>
-      </w:r>
-      <w:r>
-        <w:rPr>
-          <w:i/>
-          <w:iCs/>
-          <w:szCs w:val="14"/>
-        </w:rPr>
-        <w:t>onnées de test à prévoir (données réelles ?)</w:t>
-      </w:r>
-      <w:r>
-        <w:rPr>
-          <w:i/>
-          <w:iCs/>
-          <w:szCs w:val="14"/>
-        </w:rPr>
-        <w:t>.</w:t>
-      </w:r>
-    </w:p>
-    <w:p>
-      <w:pPr>
-        <w:pStyle w:val="En-tte"/>
-        <w:numPr>
-          <w:ilvl w:val="0"/>
-          <w:numId w:val="6"/>
-        </w:numPr>
-        <w:tabs>
-          <w:tab w:val="clear" w:pos="4536"/>
-          <w:tab w:val="clear" w:pos="9072"/>
-        </w:tabs>
-        <w:rPr>
-          <w:i/>
-          <w:iCs/>
-          <w:szCs w:val="14"/>
-        </w:rPr>
-      </w:pPr>
-      <w:r>
-        <w:rPr>
-          <w:i/>
-          <w:iCs/>
-          <w:szCs w:val="14"/>
-        </w:rPr>
-        <w:t>les testeurs extérieurs éventuels.</w:t>
-      </w:r>
-    </w:p>
     <w:p>
       <w:pPr>
         <w:pStyle w:val="En-tte"/>
@@ -14563,10 +14268,7 @@
     <w:p/>
     <w:p>
       <w:r>
-        <w:t xml:space="preserve">Risques </w:t>
-      </w:r>
-      <w:r>
-        <w:t>techniques :</w:t>
+        <w:t>Risques techniques :</w:t>
       </w:r>
     </w:p>
     <w:p/>
@@ -14577,64 +14279,26 @@
     </w:p>
     <w:p>
       <w:r>
-        <w:t>à prendre du recul et également de tout ce qui environne le code lui-même et c'est pour cela que je vais proposer des solutions pour palier à ces défauts.</w:t>
-      </w:r>
-    </w:p>
-    <w:p>
-      <w:r>
-        <w:t>La tâche sinon ne me semble pas infaisable et reprend globalement ce que j'ai appris, toutefois même si à portée, je ne pense pas qu'il faille</w:t>
-      </w:r>
-      <w:r>
-        <w:t xml:space="preserve"> n</w:t>
-      </w:r>
-      <w:r>
-        <w:t>égliger le travail à fournir qui reste assez conséquent.</w:t>
+        <w:t>à prendre du recul et également c'est pour cela que je vais proposer des solutions pour palier à ces défauts.</w:t>
+      </w:r>
+    </w:p>
+    <w:p>
+      <w:r>
+        <w:t>La tâche sinon ne me semble pas infaisable et reprend globalement ce que j'ai appris, toutefois même si à portée, je ne pense pas qu'il faille négliger le travail à fournir qui reste assez conséquent.</w:t>
       </w:r>
     </w:p>
     <w:p/>
     <w:p>
       <w:r>
-        <w:t>Je travaille afin de réduire le risque technique avec des outils que j'ai appris à utiliser, au moins partiellement, ainsi</w:t>
-      </w:r>
-      <w:r>
-        <w:t xml:space="preserve"> q</w:t>
-      </w:r>
-      <w:r>
-        <w:t>u'une remise à niveau en lisant les modules que j'ai moins réussi ou afin de me rap</w:t>
-      </w:r>
-      <w:r>
-        <w:t>p</w:t>
-      </w:r>
-      <w:r>
-        <w:t>eler comment les utiliser si j'ai oublié cela ou afin de me perfectionner. Pour cel</w:t>
-      </w:r>
-      <w:r>
-        <w:t>a</w:t>
-      </w:r>
-      <w:r>
-        <w:t xml:space="preserve"> j'ai demandé des ressources à mes enseignants et un livre m'a notamment été prêté.</w:t>
-      </w:r>
-    </w:p>
-    <w:p>
-      <w:r>
-        <w:t>J'ai également prévu de profiter de ce Pré-TPI pour m'entraîner par la suite au TPI en étant le plus au clair possible avec les outils à ma disposition,</w:t>
-      </w:r>
-      <w:r>
-        <w:t xml:space="preserve"> </w:t>
-      </w:r>
-      <w:r>
-        <w:t>en les étudiant et en posant des questions si besoin. Je vais également être méthodique, en avançant avec la méthode agile et en y</w:t>
-      </w:r>
-      <w:r>
-        <w:t xml:space="preserve"> </w:t>
-      </w:r>
-      <w:r>
-        <w:t>allant étape par étape pour bien</w:t>
-      </w:r>
-    </w:p>
-    <w:p>
-      <w:r>
-        <w:t>assimiler</w:t>
+        <w:t>Je travaille afin de réduire le risque technique avec des outils que j'ai appris à utiliser, au moins partiellement, ainsi qu'une remise à niveau en lisant les modules que j'ai moins réussi ou afin de me rappeler comment les utiliser si j'ai oublié cela ou afin de me perfectionner. Pour cela j'ai demandé des ressources à mes enseignants et un livre m'a notamment été prêté.</w:t>
+      </w:r>
+    </w:p>
+    <w:p>
+      <w:r>
+        <w:t>J'ai également prévu de profiter de ce Pré-TPI pour m'entraîner par la suite au TPI en étant le plus au clair possible avec les outils à ma disposition, en les étudiant et en posant des questions si besoin. Je vais également être méthodique, en avançant avec la méthode agile et en y allant étape par étape pour bien</w:t>
+      </w:r>
+      <w:r>
+        <w:t xml:space="preserve"> assimiler</w:t>
       </w:r>
       <w:r>
         <w:t xml:space="preserve"> tout ce que je fais.</w:t>
@@ -14647,7 +14311,6 @@
           <w:ilvl w:val="0"/>
           <w:numId w:val="0"/>
         </w:numPr>
-        <w:ind w:left="360"/>
         <w:rPr>
           <w:rFonts w:ascii="Arial" w:hAnsi="Arial" w:cs="Arial"/>
           <w:iCs/>
@@ -14657,97 +14320,6 @@
     </w:p>
     <w:p>
       <w:pPr>
-        <w:pStyle w:val="Retraitnormal1"/>
-        <w:numPr>
-          <w:ilvl w:val="0"/>
-          <w:numId w:val="5"/>
-        </w:numPr>
-        <w:rPr>
-          <w:rFonts w:ascii="Arial" w:hAnsi="Arial" w:cs="Arial"/>
-          <w:i/>
-          <w:sz w:val="24"/>
-        </w:rPr>
-      </w:pPr>
-      <w:r>
-        <w:rPr>
-          <w:rFonts w:ascii="Arial" w:hAnsi="Arial" w:cs="Arial"/>
-          <w:i/>
-          <w:sz w:val="24"/>
-        </w:rPr>
-        <w:t>risques techniques (complexité, manque de compétences, …)</w:t>
-      </w:r>
-      <w:r>
-        <w:rPr>
-          <w:rFonts w:ascii="Arial" w:hAnsi="Arial" w:cs="Arial"/>
-          <w:i/>
-          <w:sz w:val="24"/>
-        </w:rPr>
-        <w:t>.</w:t>
-      </w:r>
-    </w:p>
-    <w:p>
-      <w:pPr>
-        <w:pStyle w:val="Retraitnormal1"/>
-        <w:numPr>
-          <w:ilvl w:val="0"/>
-          <w:numId w:val="0"/>
-        </w:numPr>
-        <w:ind w:left="360"/>
-        <w:rPr>
-          <w:rFonts w:ascii="Arial" w:hAnsi="Arial" w:cs="Arial"/>
-          <w:i/>
-          <w:sz w:val="24"/>
-        </w:rPr>
-      </w:pPr>
-    </w:p>
-    <w:p>
-      <w:pPr>
-        <w:pStyle w:val="Retraitnormal1"/>
-        <w:numPr>
-          <w:ilvl w:val="0"/>
-          <w:numId w:val="0"/>
-        </w:numPr>
-        <w:ind w:left="360"/>
-        <w:rPr>
-          <w:rFonts w:ascii="Arial" w:hAnsi="Arial" w:cs="Arial"/>
-          <w:i/>
-          <w:sz w:val="24"/>
-        </w:rPr>
-      </w:pPr>
-      <w:r>
-        <w:rPr>
-          <w:rFonts w:ascii="Arial" w:hAnsi="Arial" w:cs="Arial"/>
-          <w:i/>
-          <w:sz w:val="24"/>
-        </w:rPr>
-        <w:t>Décrire aussi quelles solutions ont été appliquées pour réduire les risques (priorités, formation, actions, …)</w:t>
-      </w:r>
-      <w:r>
-        <w:rPr>
-          <w:rFonts w:ascii="Arial" w:hAnsi="Arial" w:cs="Arial"/>
-          <w:i/>
-          <w:sz w:val="24"/>
-        </w:rPr>
-        <w:t>.</w:t>
-      </w:r>
-    </w:p>
-    <w:p>
-      <w:pPr>
-        <w:pStyle w:val="Retraitnormal1"/>
-        <w:numPr>
-          <w:ilvl w:val="0"/>
-          <w:numId w:val="0"/>
-        </w:numPr>
-        <w:ind w:left="360"/>
-        <w:rPr>
-          <w:rFonts w:ascii="Arial" w:hAnsi="Arial" w:cs="Arial"/>
-          <w:iCs/>
-          <w:sz w:val="24"/>
-        </w:rPr>
-      </w:pPr>
-    </w:p>
-    <w:p>
-      <w:pPr>
         <w:pStyle w:val="Titre2"/>
         <w:rPr>
           <w:i w:val="0"/>
@@ -14765,181 +14337,6 @@
       <w:bookmarkEnd w:id="12"/>
     </w:p>
     <w:p/>
-    <w:p>
-      <w:pPr>
-        <w:pStyle w:val="Retraitnormal1"/>
-        <w:numPr>
-          <w:ilvl w:val="0"/>
-          <w:numId w:val="0"/>
-        </w:numPr>
-        <w:ind w:left="349"/>
-        <w:rPr>
-          <w:rFonts w:ascii="Arial" w:hAnsi="Arial"/>
-          <w:i/>
-          <w:iCs/>
-          <w:sz w:val="24"/>
-          <w:szCs w:val="14"/>
-          <w:lang w:eastAsia="fr-FR"/>
-        </w:rPr>
-      </w:pPr>
-      <w:r>
-        <w:rPr>
-          <w:rFonts w:ascii="Arial" w:hAnsi="Arial"/>
-          <w:i/>
-          <w:iCs/>
-          <w:sz w:val="24"/>
-          <w:szCs w:val="14"/>
-          <w:lang w:eastAsia="fr-FR"/>
-        </w:rPr>
-        <w:t>Révision de la planification initiale du projet :</w:t>
-      </w:r>
-    </w:p>
-    <w:p>
-      <w:pPr>
-        <w:pStyle w:val="Retraitnormal1"/>
-        <w:numPr>
-          <w:ilvl w:val="0"/>
-          <w:numId w:val="0"/>
-        </w:numPr>
-        <w:ind w:left="349"/>
-        <w:rPr>
-          <w:rFonts w:ascii="Arial" w:hAnsi="Arial"/>
-          <w:i/>
-          <w:iCs/>
-          <w:sz w:val="24"/>
-          <w:szCs w:val="14"/>
-          <w:lang w:eastAsia="fr-FR"/>
-        </w:rPr>
-      </w:pPr>
-    </w:p>
-    <w:p>
-      <w:pPr>
-        <w:pStyle w:val="Retraitnormal1"/>
-        <w:numPr>
-          <w:ilvl w:val="0"/>
-          <w:numId w:val="7"/>
-        </w:numPr>
-        <w:rPr>
-          <w:rFonts w:ascii="Arial" w:hAnsi="Arial"/>
-          <w:i/>
-          <w:iCs/>
-          <w:sz w:val="24"/>
-          <w:szCs w:val="14"/>
-          <w:lang w:eastAsia="fr-FR"/>
-        </w:rPr>
-      </w:pPr>
-      <w:r>
-        <w:rPr>
-          <w:rFonts w:ascii="Arial" w:hAnsi="Arial"/>
-          <w:i/>
-          <w:iCs/>
-          <w:sz w:val="24"/>
-          <w:szCs w:val="14"/>
-          <w:lang w:eastAsia="fr-FR"/>
-        </w:rPr>
-        <w:lastRenderedPageBreak/>
-        <w:t xml:space="preserve">planning indiquant les dates de début et de fin du projet ainsi que le découpage connu des diverses phases. </w:t>
-      </w:r>
-    </w:p>
-    <w:p>
-      <w:pPr>
-        <w:pStyle w:val="Retraitnormal1"/>
-        <w:numPr>
-          <w:ilvl w:val="0"/>
-          <w:numId w:val="7"/>
-        </w:numPr>
-        <w:rPr>
-          <w:rFonts w:ascii="Arial" w:hAnsi="Arial"/>
-          <w:i/>
-          <w:iCs/>
-          <w:sz w:val="24"/>
-          <w:szCs w:val="14"/>
-          <w:lang w:eastAsia="fr-FR"/>
-        </w:rPr>
-      </w:pPr>
-      <w:r>
-        <w:rPr>
-          <w:rFonts w:ascii="Arial" w:hAnsi="Arial"/>
-          <w:i/>
-          <w:iCs/>
-          <w:sz w:val="24"/>
-          <w:szCs w:val="14"/>
-          <w:lang w:eastAsia="fr-FR"/>
-        </w:rPr>
-        <w:t>partage des tâches en cas de travail à plusieurs.</w:t>
-      </w:r>
-    </w:p>
-    <w:p>
-      <w:pPr>
-        <w:pStyle w:val="Retraitnormal1"/>
-        <w:numPr>
-          <w:ilvl w:val="0"/>
-          <w:numId w:val="0"/>
-        </w:numPr>
-        <w:ind w:left="720"/>
-        <w:rPr>
-          <w:rFonts w:ascii="Arial" w:hAnsi="Arial"/>
-          <w:i/>
-          <w:iCs/>
-          <w:sz w:val="24"/>
-          <w:szCs w:val="14"/>
-          <w:lang w:eastAsia="fr-FR"/>
-        </w:rPr>
-      </w:pPr>
-    </w:p>
-    <w:p>
-      <w:pPr>
-        <w:pStyle w:val="Retraitnormal1"/>
-        <w:numPr>
-          <w:ilvl w:val="0"/>
-          <w:numId w:val="0"/>
-        </w:numPr>
-        <w:ind w:left="360"/>
-        <w:rPr>
-          <w:rFonts w:ascii="Arial" w:hAnsi="Arial"/>
-          <w:i/>
-          <w:iCs/>
-          <w:sz w:val="24"/>
-          <w:szCs w:val="14"/>
-          <w:lang w:eastAsia="fr-FR"/>
-        </w:rPr>
-      </w:pPr>
-      <w:r>
-        <w:rPr>
-          <w:rFonts w:ascii="Arial" w:hAnsi="Arial"/>
-          <w:i/>
-          <w:iCs/>
-          <w:sz w:val="24"/>
-          <w:szCs w:val="14"/>
-          <w:lang w:eastAsia="fr-FR"/>
-        </w:rPr>
-        <w:t xml:space="preserve">Il s’agit en principe de la planification </w:t>
-      </w:r>
-      <w:r>
-        <w:rPr>
-          <w:rFonts w:ascii="Arial" w:hAnsi="Arial"/>
-          <w:b/>
-          <w:bCs/>
-          <w:i/>
-          <w:iCs/>
-          <w:sz w:val="24"/>
-          <w:szCs w:val="14"/>
-          <w:lang w:eastAsia="fr-FR"/>
-        </w:rPr>
-        <w:t>définitive du projet</w:t>
-      </w:r>
-      <w:r>
-        <w:rPr>
-          <w:rFonts w:ascii="Arial" w:hAnsi="Arial"/>
-          <w:i/>
-          <w:iCs/>
-          <w:sz w:val="24"/>
-          <w:szCs w:val="14"/>
-          <w:lang w:eastAsia="fr-FR"/>
-        </w:rPr>
-        <w:t>. Elle peut être ensuite affinée (découpage des tâches). Si les délais doivent être ensuite modifiés, le responsable de projet doit être avisé, et les raisons doivent être expliquées dans l’historique.</w:t>
-      </w:r>
-    </w:p>
     <w:p>
       <w:pPr>
         <w:pStyle w:val="Retraitnormal1"/>
@@ -14994,315 +14391,6 @@
         </w:rPr>
       </w:pPr>
     </w:p>
-    <w:p>
-      <w:pPr>
-        <w:pStyle w:val="Retraitnormal1"/>
-        <w:numPr>
-          <w:ilvl w:val="0"/>
-          <w:numId w:val="0"/>
-        </w:numPr>
-        <w:ind w:left="360"/>
-        <w:rPr>
-          <w:rFonts w:ascii="Arial" w:hAnsi="Arial" w:cs="Arial"/>
-          <w:i/>
-          <w:sz w:val="24"/>
-        </w:rPr>
-      </w:pPr>
-      <w:r>
-        <w:rPr>
-          <w:rFonts w:ascii="Arial" w:hAnsi="Arial" w:cs="Arial"/>
-          <w:i/>
-          <w:sz w:val="24"/>
-        </w:rPr>
-        <w:t>Fournir tous les document de conception:</w:t>
-      </w:r>
-    </w:p>
-    <w:p>
-      <w:pPr>
-        <w:pStyle w:val="Retraitnormal1"/>
-        <w:numPr>
-          <w:ilvl w:val="0"/>
-          <w:numId w:val="0"/>
-        </w:numPr>
-        <w:ind w:left="360"/>
-        <w:rPr>
-          <w:rFonts w:ascii="Arial" w:hAnsi="Arial" w:cs="Arial"/>
-          <w:i/>
-          <w:sz w:val="24"/>
-        </w:rPr>
-      </w:pPr>
-    </w:p>
-    <w:p>
-      <w:pPr>
-        <w:pStyle w:val="Retraitnormal1"/>
-        <w:numPr>
-          <w:ilvl w:val="0"/>
-          <w:numId w:val="9"/>
-        </w:numPr>
-        <w:rPr>
-          <w:rFonts w:ascii="Arial" w:hAnsi="Arial" w:cs="Arial"/>
-          <w:i/>
-          <w:sz w:val="24"/>
-        </w:rPr>
-      </w:pPr>
-      <w:r>
-        <w:rPr>
-          <w:rFonts w:ascii="Arial" w:hAnsi="Arial" w:cs="Arial"/>
-          <w:i/>
-          <w:sz w:val="24"/>
-        </w:rPr>
-        <w:t>le choix du matériel HW</w:t>
-      </w:r>
-    </w:p>
-    <w:p>
-      <w:pPr>
-        <w:pStyle w:val="Retraitnormal1"/>
-        <w:numPr>
-          <w:ilvl w:val="0"/>
-          <w:numId w:val="9"/>
-        </w:numPr>
-        <w:rPr>
-          <w:rFonts w:ascii="Arial" w:hAnsi="Arial" w:cs="Arial"/>
-          <w:i/>
-          <w:sz w:val="24"/>
-        </w:rPr>
-      </w:pPr>
-      <w:r>
-        <w:rPr>
-          <w:rFonts w:ascii="Arial" w:hAnsi="Arial" w:cs="Arial"/>
-          <w:i/>
-          <w:sz w:val="24"/>
-        </w:rPr>
-        <w:t xml:space="preserve">le choix des systèmes d'exploitation pour la réalisation </w:t>
-      </w:r>
-      <w:r>
-        <w:rPr>
-          <w:rFonts w:ascii="Arial" w:hAnsi="Arial" w:cs="Arial"/>
-          <w:i/>
-          <w:sz w:val="24"/>
-          <w:u w:val="single"/>
-        </w:rPr>
-        <w:t>et</w:t>
-      </w:r>
-      <w:r>
-        <w:rPr>
-          <w:rFonts w:ascii="Arial" w:hAnsi="Arial" w:cs="Arial"/>
-          <w:i/>
-          <w:sz w:val="24"/>
-        </w:rPr>
-        <w:t xml:space="preserve"> l'utilisation</w:t>
-      </w:r>
-    </w:p>
-    <w:p>
-      <w:pPr>
-        <w:pStyle w:val="Retraitnormal1"/>
-        <w:numPr>
-          <w:ilvl w:val="0"/>
-          <w:numId w:val="9"/>
-        </w:numPr>
-        <w:rPr>
-          <w:rFonts w:ascii="Arial" w:hAnsi="Arial" w:cs="Arial"/>
-          <w:i/>
-          <w:sz w:val="24"/>
-        </w:rPr>
-      </w:pPr>
-      <w:r>
-        <w:rPr>
-          <w:rFonts w:ascii="Arial" w:hAnsi="Arial" w:cs="Arial"/>
-          <w:i/>
-          <w:sz w:val="24"/>
-        </w:rPr>
-        <w:t xml:space="preserve">le choix des outils logiciels pour la réalisation </w:t>
-      </w:r>
-      <w:r>
-        <w:rPr>
-          <w:rFonts w:ascii="Arial" w:hAnsi="Arial" w:cs="Arial"/>
-          <w:i/>
-          <w:sz w:val="24"/>
-          <w:u w:val="single"/>
-        </w:rPr>
-        <w:t>et</w:t>
-      </w:r>
-      <w:r>
-        <w:rPr>
-          <w:rFonts w:ascii="Arial" w:hAnsi="Arial" w:cs="Arial"/>
-          <w:i/>
-          <w:sz w:val="24"/>
-        </w:rPr>
-        <w:t xml:space="preserve"> l'utilisation</w:t>
-      </w:r>
-    </w:p>
-    <w:p>
-      <w:pPr>
-        <w:pStyle w:val="Retraitnormal1"/>
-        <w:numPr>
-          <w:ilvl w:val="0"/>
-          <w:numId w:val="9"/>
-        </w:numPr>
-        <w:rPr>
-          <w:rFonts w:ascii="Arial" w:hAnsi="Arial" w:cs="Arial"/>
-          <w:i/>
-          <w:sz w:val="24"/>
-        </w:rPr>
-      </w:pPr>
-      <w:r>
-        <w:rPr>
-          <w:rFonts w:ascii="Arial" w:hAnsi="Arial" w:cs="Arial"/>
-          <w:i/>
-          <w:sz w:val="24"/>
-        </w:rPr>
-        <w:t xml:space="preserve">site web: </w:t>
-      </w:r>
-      <w:r>
-        <w:rPr>
-          <w:rFonts w:ascii="Arial" w:hAnsi="Arial" w:cs="Arial"/>
-          <w:i/>
-          <w:sz w:val="24"/>
-        </w:rPr>
-        <w:t>réaliser les maquettes avec un logiciel, décrire toutes les animations sur papier, définir les mots-clés, choisir une formule d'hébergement, définir la méthode de mise à jour, …</w:t>
-      </w:r>
-    </w:p>
-    <w:p>
-      <w:pPr>
-        <w:pStyle w:val="Retraitnormal1"/>
-        <w:numPr>
-          <w:ilvl w:val="0"/>
-          <w:numId w:val="4"/>
-        </w:numPr>
-        <w:rPr>
-          <w:rFonts w:ascii="Arial" w:hAnsi="Arial" w:cs="Arial"/>
-          <w:i/>
-          <w:sz w:val="24"/>
-        </w:rPr>
-      </w:pPr>
-      <w:r>
-        <w:rPr>
-          <w:rFonts w:ascii="Arial" w:hAnsi="Arial" w:cs="Arial"/>
-          <w:i/>
-          <w:sz w:val="24"/>
-        </w:rPr>
-        <w:t>bases de données: décrire le modèle relationnel, le contenu détaillé des tables (caractéristiques de chaque champs) et les requêtes.</w:t>
-      </w:r>
-    </w:p>
-    <w:p>
-      <w:pPr>
-        <w:pStyle w:val="Retraitnormal1"/>
-        <w:numPr>
-          <w:ilvl w:val="0"/>
-          <w:numId w:val="4"/>
-        </w:numPr>
-        <w:rPr>
-          <w:rFonts w:ascii="Arial" w:hAnsi="Arial" w:cs="Arial"/>
-          <w:i/>
-          <w:sz w:val="24"/>
-        </w:rPr>
-      </w:pPr>
-      <w:r>
-        <w:rPr>
-          <w:rFonts w:ascii="Arial" w:hAnsi="Arial" w:cs="Arial"/>
-          <w:i/>
-          <w:sz w:val="24"/>
-        </w:rPr>
-        <w:t>programmation et scripts: organigramme, architecture du programme, découpage modulaire, entrées-sorties des modules, pseudo-code</w:t>
-      </w:r>
-      <w:r>
-        <w:rPr>
-          <w:rFonts w:ascii="Arial" w:hAnsi="Arial" w:cs="Arial"/>
-          <w:i/>
-          <w:sz w:val="24"/>
-        </w:rPr>
-        <w:t xml:space="preserve"> </w:t>
-      </w:r>
-      <w:r>
-        <w:rPr>
-          <w:rFonts w:ascii="Arial" w:hAnsi="Arial" w:cs="Arial"/>
-          <w:i/>
-          <w:sz w:val="24"/>
-        </w:rPr>
-        <w:t>/</w:t>
-      </w:r>
-      <w:r>
-        <w:rPr>
-          <w:rFonts w:ascii="Arial" w:hAnsi="Arial" w:cs="Arial"/>
-          <w:i/>
-          <w:sz w:val="24"/>
-        </w:rPr>
-        <w:t xml:space="preserve"> </w:t>
-      </w:r>
-      <w:r>
-        <w:rPr>
-          <w:rFonts w:ascii="Arial" w:hAnsi="Arial" w:cs="Arial"/>
-          <w:i/>
-          <w:sz w:val="24"/>
-        </w:rPr>
-        <w:t>structogramme…</w:t>
-      </w:r>
-    </w:p>
-    <w:p>
-      <w:pPr>
-        <w:pStyle w:val="Retraitnormal1"/>
-        <w:numPr>
-          <w:ilvl w:val="0"/>
-          <w:numId w:val="0"/>
-        </w:numPr>
-        <w:ind w:left="720"/>
-        <w:rPr>
-          <w:rFonts w:ascii="Arial" w:hAnsi="Arial" w:cs="Arial"/>
-          <w:i/>
-          <w:sz w:val="24"/>
-        </w:rPr>
-      </w:pPr>
-    </w:p>
-    <w:p>
-      <w:pPr>
-        <w:pStyle w:val="Retraitnormal1"/>
-        <w:numPr>
-          <w:ilvl w:val="0"/>
-          <w:numId w:val="0"/>
-        </w:numPr>
-        <w:ind w:left="360"/>
-        <w:rPr>
-          <w:rFonts w:ascii="Arial" w:hAnsi="Arial" w:cs="Arial"/>
-          <w:b/>
-          <w:bCs/>
-          <w:i/>
-          <w:sz w:val="24"/>
-        </w:rPr>
-      </w:pPr>
-      <w:r>
-        <w:rPr>
-          <w:rFonts w:ascii="Arial" w:hAnsi="Arial" w:cs="Arial"/>
-          <w:b/>
-          <w:bCs/>
-          <w:i/>
-          <w:sz w:val="24"/>
-        </w:rPr>
-        <w:t xml:space="preserve">Le </w:t>
-      </w:r>
-      <w:smartTag w:uri="urn:schemas-microsoft-com:office:smarttags" w:element="PersonName">
-        <w:r>
-          <w:rPr>
-            <w:rFonts w:ascii="Arial" w:hAnsi="Arial" w:cs="Arial"/>
-            <w:b/>
-            <w:bCs/>
-            <w:i/>
-            <w:sz w:val="24"/>
-          </w:rPr>
-          <w:t>dos</w:t>
-        </w:r>
-      </w:smartTag>
-      <w:r>
-        <w:rPr>
-          <w:rFonts w:ascii="Arial" w:hAnsi="Arial" w:cs="Arial"/>
-          <w:b/>
-          <w:bCs/>
-          <w:i/>
-          <w:sz w:val="24"/>
-        </w:rPr>
-        <w:t>sier de conception devrait permettre de sous-traiter la réalisation du projet !</w:t>
-      </w:r>
-    </w:p>
-    <w:p/>
     <w:p>
       <w:pPr>
         <w:pStyle w:val="Titre1"/>
@@ -15356,260 +14444,6 @@
     </w:p>
     <w:p>
       <w:pPr>
-        <w:ind w:firstLine="360"/>
-        <w:rPr>
-          <w:i/>
-          <w:iCs/>
-        </w:rPr>
-      </w:pPr>
-      <w:r>
-        <w:rPr>
-          <w:i/>
-          <w:iCs/>
-        </w:rPr>
-        <w:t>Décrire la réalisation "physique" de votre projet</w:t>
-      </w:r>
-    </w:p>
-    <w:p>
-      <w:pPr>
-        <w:ind w:firstLine="360"/>
-        <w:rPr>
-          <w:i/>
-          <w:iCs/>
-        </w:rPr>
-      </w:pPr>
-    </w:p>
-    <w:p>
-      <w:pPr>
-        <w:numPr>
-          <w:ilvl w:val="0"/>
-          <w:numId w:val="11"/>
-        </w:numPr>
-        <w:tabs>
-          <w:tab w:val="clear" w:pos="720"/>
-          <w:tab w:val="num" w:pos="927"/>
-        </w:tabs>
-        <w:ind w:left="927"/>
-        <w:rPr>
-          <w:i/>
-          <w:iCs/>
-        </w:rPr>
-      </w:pPr>
-      <w:r>
-        <w:rPr>
-          <w:i/>
-          <w:iCs/>
-        </w:rPr>
-        <w:t>les répertoires où le logiciel est installé</w:t>
-      </w:r>
-    </w:p>
-    <w:p>
-      <w:pPr>
-        <w:numPr>
-          <w:ilvl w:val="0"/>
-          <w:numId w:val="10"/>
-        </w:numPr>
-        <w:tabs>
-          <w:tab w:val="clear" w:pos="720"/>
-          <w:tab w:val="num" w:pos="927"/>
-        </w:tabs>
-        <w:ind w:left="927"/>
-        <w:rPr>
-          <w:i/>
-          <w:iCs/>
-        </w:rPr>
-      </w:pPr>
-      <w:r>
-        <w:rPr>
-          <w:i/>
-          <w:iCs/>
-        </w:rPr>
-        <w:t>la liste de tous les fichiers et une rapide description de leur contenu (des noms qui parlent !)</w:t>
-      </w:r>
-    </w:p>
-    <w:p>
-      <w:pPr>
-        <w:numPr>
-          <w:ilvl w:val="0"/>
-          <w:numId w:val="10"/>
-        </w:numPr>
-        <w:tabs>
-          <w:tab w:val="clear" w:pos="720"/>
-          <w:tab w:val="num" w:pos="927"/>
-        </w:tabs>
-        <w:ind w:left="927"/>
-        <w:rPr>
-          <w:i/>
-          <w:iCs/>
-        </w:rPr>
-      </w:pPr>
-      <w:r>
-        <w:rPr>
-          <w:i/>
-          <w:iCs/>
-        </w:rPr>
-        <w:t>les versions des systèmes d'exploitation et des outils logiciels</w:t>
-      </w:r>
-    </w:p>
-    <w:p>
-      <w:pPr>
-        <w:numPr>
-          <w:ilvl w:val="0"/>
-          <w:numId w:val="10"/>
-        </w:numPr>
-        <w:tabs>
-          <w:tab w:val="clear" w:pos="720"/>
-          <w:tab w:val="num" w:pos="927"/>
-        </w:tabs>
-        <w:ind w:left="927"/>
-        <w:rPr>
-          <w:i/>
-          <w:iCs/>
-        </w:rPr>
-      </w:pPr>
-      <w:r>
-        <w:rPr>
-          <w:i/>
-          <w:iCs/>
-        </w:rPr>
-        <w:t>la description exacte du matériel</w:t>
-      </w:r>
-    </w:p>
-    <w:p>
-      <w:pPr>
-        <w:numPr>
-          <w:ilvl w:val="0"/>
-          <w:numId w:val="10"/>
-        </w:numPr>
-        <w:tabs>
-          <w:tab w:val="clear" w:pos="720"/>
-          <w:tab w:val="num" w:pos="927"/>
-        </w:tabs>
-        <w:ind w:left="927"/>
-        <w:rPr>
-          <w:i/>
-          <w:iCs/>
-        </w:rPr>
-      </w:pPr>
-      <w:r>
-        <w:rPr>
-          <w:i/>
-          <w:iCs/>
-        </w:rPr>
-        <w:t>le numé</w:t>
-      </w:r>
-      <w:r>
-        <w:rPr>
-          <w:i/>
-          <w:iCs/>
-        </w:rPr>
-        <w:t xml:space="preserve">ro de version de votre produit </w:t>
-      </w:r>
-      <w:r>
-        <w:rPr>
-          <w:i/>
-          <w:iCs/>
-        </w:rPr>
-        <w:t>!</w:t>
-      </w:r>
-    </w:p>
-    <w:p>
-      <w:pPr>
-        <w:numPr>
-          <w:ilvl w:val="0"/>
-          <w:numId w:val="10"/>
-        </w:numPr>
-        <w:tabs>
-          <w:tab w:val="clear" w:pos="720"/>
-          <w:tab w:val="num" w:pos="927"/>
-        </w:tabs>
-        <w:ind w:left="927"/>
-        <w:rPr>
-          <w:i/>
-          <w:iCs/>
-          <w:u w:val="single"/>
-        </w:rPr>
-      </w:pPr>
-      <w:r>
-        <w:rPr>
-          <w:i/>
-          <w:iCs/>
-        </w:rPr>
-        <w:t>programmation et scripts: librairies externes, dictionnaire des données, reconstruction du logiciel</w:t>
-      </w:r>
-      <w:r>
-        <w:rPr>
-          <w:i/>
-          <w:iCs/>
-        </w:rPr>
-        <w:t xml:space="preserve"> </w:t>
-      </w:r>
-      <w:r>
-        <w:rPr>
-          <w:i/>
-          <w:iCs/>
-        </w:rPr>
-        <w:t>-</w:t>
-      </w:r>
-      <w:r>
-        <w:rPr>
-          <w:i/>
-          <w:iCs/>
-        </w:rPr>
-        <w:t xml:space="preserve"> </w:t>
-      </w:r>
-      <w:r>
-        <w:rPr>
-          <w:i/>
-          <w:iCs/>
-        </w:rPr>
-        <w:t>cible à partir des sources.</w:t>
-      </w:r>
-    </w:p>
-    <w:p>
-      <w:pPr>
-        <w:ind w:left="567"/>
-        <w:rPr>
-          <w:i/>
-          <w:iCs/>
-          <w:u w:val="single"/>
-        </w:rPr>
-      </w:pPr>
-    </w:p>
-    <w:p>
-      <w:pPr>
-        <w:ind w:left="1134" w:hanging="774"/>
-        <w:rPr>
-          <w:i/>
-          <w:iCs/>
-        </w:rPr>
-      </w:pPr>
-      <w:r>
-        <w:rPr>
-          <w:i/>
-          <w:iCs/>
-        </w:rPr>
-        <w:lastRenderedPageBreak/>
-        <w:t xml:space="preserve">NOTE : </w:t>
-      </w:r>
-      <w:r>
-        <w:rPr>
-          <w:i/>
-          <w:iCs/>
-          <w:u w:val="single"/>
-        </w:rPr>
-        <w:t>Evitez d’inclure les listings des sources</w:t>
-      </w:r>
-      <w:r>
-        <w:rPr>
-          <w:i/>
-          <w:iCs/>
-        </w:rPr>
-        <w:t>, à moins que vous ne désiriez en expliquer une partie vous paraissant importante. Dans ce cas n’incluez que cette partie…</w:t>
-      </w:r>
-    </w:p>
-    <w:p>
-      <w:pPr>
         <w:pStyle w:val="Titre2"/>
         <w:rPr>
           <w:i w:val="0"/>
@@ -15636,90 +14470,8 @@
       </w:r>
       <w:bookmarkEnd w:id="23"/>
       <w:bookmarkEnd w:id="24"/>
-    </w:p>
-    <w:p>
-      <w:pPr>
-        <w:pStyle w:val="En-tte"/>
-        <w:ind w:left="357"/>
-        <w:rPr>
-          <w:i/>
-        </w:rPr>
-      </w:pPr>
-    </w:p>
-    <w:p>
-      <w:pPr>
-        <w:pStyle w:val="En-tte"/>
-        <w:ind w:left="357"/>
-        <w:rPr>
-          <w:i/>
-        </w:rPr>
-      </w:pPr>
-      <w:r>
-        <w:rPr>
-          <w:i/>
-        </w:rPr>
-        <w:t>Pour chaque partie testée de votre projet, il faut décrire:</w:t>
-      </w:r>
-    </w:p>
-    <w:p>
-      <w:pPr>
-        <w:pStyle w:val="En-tte"/>
-        <w:ind w:left="357"/>
-        <w:rPr>
-          <w:i/>
-        </w:rPr>
-      </w:pPr>
-    </w:p>
-    <w:p>
-      <w:pPr>
-        <w:numPr>
-          <w:ilvl w:val="0"/>
-          <w:numId w:val="13"/>
-        </w:numPr>
-        <w:suppressAutoHyphens/>
-        <w:rPr>
-          <w:i/>
-        </w:rPr>
-      </w:pPr>
-      <w:r>
-        <w:rPr>
-          <w:i/>
-        </w:rPr>
-        <w:t>les conditions exactes de chaque test</w:t>
-      </w:r>
-    </w:p>
-    <w:p>
-      <w:pPr>
-        <w:numPr>
-          <w:ilvl w:val="0"/>
-          <w:numId w:val="12"/>
-        </w:numPr>
-        <w:rPr>
-          <w:i/>
-        </w:rPr>
-      </w:pPr>
-      <w:r>
-        <w:rPr>
-          <w:i/>
-        </w:rPr>
-        <w:t>les preuves de test (papier ou fichier)</w:t>
-      </w:r>
-    </w:p>
-    <w:p>
-      <w:pPr>
-        <w:numPr>
-          <w:ilvl w:val="0"/>
-          <w:numId w:val="12"/>
-        </w:numPr>
-        <w:rPr>
-          <w:i/>
-        </w:rPr>
-      </w:pPr>
-      <w:r>
-        <w:rPr>
-          <w:i/>
-        </w:rPr>
-        <w:t xml:space="preserve">tests sans preuve: fournir au moins une description </w:t>
+      <w:r>
+        <w:t xml:space="preserve"> </w:t>
       </w:r>
     </w:p>
     <w:p>
@@ -15769,89 +14521,6 @@
     </w:p>
     <w:p>
       <w:pPr>
-        <w:ind w:left="426"/>
-        <w:rPr>
-          <w:i/>
-        </w:rPr>
-      </w:pPr>
-      <w:r>
-        <w:rPr>
-          <w:i/>
-        </w:rPr>
-        <w:t xml:space="preserve">S'il reste encore des erreurs: </w:t>
-      </w:r>
-    </w:p>
-    <w:p>
-      <w:pPr>
-        <w:ind w:left="426"/>
-        <w:rPr>
-          <w:i/>
-        </w:rPr>
-      </w:pPr>
-    </w:p>
-    <w:p>
-      <w:pPr>
-        <w:numPr>
-          <w:ilvl w:val="0"/>
-          <w:numId w:val="3"/>
-        </w:numPr>
-        <w:rPr>
-          <w:i/>
-        </w:rPr>
-      </w:pPr>
-      <w:r>
-        <w:rPr>
-          <w:i/>
-        </w:rPr>
-        <w:t>Description détaillée</w:t>
-      </w:r>
-    </w:p>
-    <w:p>
-      <w:pPr>
-        <w:numPr>
-          <w:ilvl w:val="0"/>
-          <w:numId w:val="3"/>
-        </w:numPr>
-        <w:rPr>
-          <w:i/>
-        </w:rPr>
-      </w:pPr>
-      <w:r>
-        <w:rPr>
-          <w:i/>
-        </w:rPr>
-        <w:t>Conséquences sur l'utilisation du produit</w:t>
-      </w:r>
-      <w:bookmarkEnd w:id="28"/>
-    </w:p>
-    <w:p>
-      <w:pPr>
-        <w:numPr>
-          <w:ilvl w:val="0"/>
-          <w:numId w:val="3"/>
-        </w:numPr>
-        <w:rPr>
-          <w:i/>
-        </w:rPr>
-      </w:pPr>
-      <w:r>
-        <w:rPr>
-          <w:i/>
-        </w:rPr>
-        <w:t>Actions envisagées ou possibles</w:t>
-      </w:r>
-    </w:p>
-    <w:p>
-      <w:pPr>
-        <w:pStyle w:val="En-tte"/>
-        <w:rPr>
-          <w:rFonts w:cs="Arial"/>
-          <w:iCs/>
-        </w:rPr>
-      </w:pPr>
-    </w:p>
-    <w:p>
-      <w:pPr>
         <w:pStyle w:val="Titre2"/>
         <w:rPr>
           <w:i w:val="0"/>
@@ -15861,11 +14530,13 @@
       <w:bookmarkStart w:id="29" w:name="_Toc25553326"/>
       <w:bookmarkStart w:id="30" w:name="_Toc71691029"/>
       <w:bookmarkStart w:id="31" w:name="_Toc499021846"/>
+      <w:bookmarkEnd w:id="28"/>
       <w:r>
         <w:rPr>
           <w:i w:val="0"/>
           <w:iCs/>
         </w:rPr>
+        <w:lastRenderedPageBreak/>
         <w:t>Liste des documents</w:t>
       </w:r>
       <w:bookmarkEnd w:id="29"/>
@@ -15887,114 +14558,6 @@
           <w:iCs/>
         </w:rPr>
       </w:pPr>
-    </w:p>
-    <w:p>
-      <w:pPr>
-        <w:ind w:left="426"/>
-        <w:rPr>
-          <w:rFonts w:cs="Arial"/>
-          <w:i/>
-        </w:rPr>
-      </w:pPr>
-      <w:r>
-        <w:rPr>
-          <w:rFonts w:cs="Arial"/>
-          <w:i/>
-        </w:rPr>
-        <w:t>Lister les documents fournis au client avec votre produit, en indiquant les numéros de versions</w:t>
-      </w:r>
-      <w:r>
-        <w:rPr>
-          <w:rFonts w:cs="Arial"/>
-          <w:i/>
-        </w:rPr>
-        <w:t xml:space="preserve"> </w:t>
-      </w:r>
-    </w:p>
-    <w:p>
-      <w:pPr>
-        <w:ind w:left="426"/>
-        <w:rPr>
-          <w:rFonts w:cs="Arial"/>
-          <w:i/>
-        </w:rPr>
-      </w:pPr>
-    </w:p>
-    <w:p>
-      <w:pPr>
-        <w:numPr>
-          <w:ilvl w:val="0"/>
-          <w:numId w:val="3"/>
-        </w:numPr>
-        <w:rPr>
-          <w:rFonts w:cs="Arial"/>
-          <w:i/>
-        </w:rPr>
-      </w:pPr>
-      <w:r>
-        <w:rPr>
-          <w:rFonts w:cs="Arial"/>
-          <w:i/>
-        </w:rPr>
-        <w:t>le rapport de projet</w:t>
-      </w:r>
-    </w:p>
-    <w:p>
-      <w:pPr>
-        <w:numPr>
-          <w:ilvl w:val="0"/>
-          <w:numId w:val="3"/>
-        </w:numPr>
-        <w:rPr>
-          <w:rFonts w:cs="Arial"/>
-          <w:i/>
-        </w:rPr>
-      </w:pPr>
-      <w:r>
-        <w:rPr>
-          <w:rFonts w:cs="Arial"/>
-          <w:i/>
-        </w:rPr>
-        <w:t>le manuel d'Installation (en annexe)</w:t>
-      </w:r>
-    </w:p>
-    <w:p>
-      <w:pPr>
-        <w:numPr>
-          <w:ilvl w:val="0"/>
-          <w:numId w:val="3"/>
-        </w:numPr>
-        <w:rPr>
-          <w:rFonts w:cs="Arial"/>
-          <w:i/>
-        </w:rPr>
-      </w:pPr>
-      <w:r>
-        <w:rPr>
-          <w:rFonts w:cs="Arial"/>
-          <w:i/>
-        </w:rPr>
-        <w:t>le manuel d'Utilisation avec des exemples graphiques (en annexe)</w:t>
-      </w:r>
-    </w:p>
-    <w:p>
-      <w:pPr>
-        <w:numPr>
-          <w:ilvl w:val="0"/>
-          <w:numId w:val="3"/>
-        </w:numPr>
-        <w:rPr>
-          <w:rFonts w:cs="Arial"/>
-          <w:i/>
-        </w:rPr>
-      </w:pPr>
-      <w:r>
-        <w:rPr>
-          <w:rFonts w:cs="Arial"/>
-          <w:i/>
-        </w:rPr>
-        <w:t>autres…</w:t>
-      </w:r>
     </w:p>
     <w:p>
       <w:pPr>
@@ -16036,140 +14599,6 @@
         <w:t>onclusions</w:t>
       </w:r>
       <w:bookmarkEnd w:id="34"/>
-    </w:p>
-    <w:p>
-      <w:pPr>
-        <w:pStyle w:val="En-tte"/>
-        <w:ind w:left="357"/>
-      </w:pPr>
-    </w:p>
-    <w:p>
-      <w:pPr>
-        <w:pStyle w:val="Retraitnormal1"/>
-        <w:numPr>
-          <w:ilvl w:val="0"/>
-          <w:numId w:val="0"/>
-        </w:numPr>
-        <w:ind w:left="357"/>
-        <w:rPr>
-          <w:rFonts w:ascii="Arial" w:hAnsi="Arial" w:cs="Arial"/>
-          <w:i/>
-          <w:sz w:val="24"/>
-        </w:rPr>
-      </w:pPr>
-      <w:r>
-        <w:rPr>
-          <w:rFonts w:ascii="Arial" w:hAnsi="Arial" w:cs="Arial"/>
-          <w:i/>
-          <w:sz w:val="24"/>
-        </w:rPr>
-        <w:t>Développez en tous cas les points suivants:</w:t>
-      </w:r>
-    </w:p>
-    <w:p>
-      <w:pPr>
-        <w:pStyle w:val="Retraitnormal1"/>
-        <w:numPr>
-          <w:ilvl w:val="0"/>
-          <w:numId w:val="0"/>
-        </w:numPr>
-        <w:ind w:left="357"/>
-        <w:rPr>
-          <w:rFonts w:ascii="Arial" w:hAnsi="Arial" w:cs="Arial"/>
-          <w:i/>
-          <w:sz w:val="24"/>
-        </w:rPr>
-      </w:pPr>
-    </w:p>
-    <w:p>
-      <w:pPr>
-        <w:numPr>
-          <w:ilvl w:val="0"/>
-          <w:numId w:val="3"/>
-        </w:numPr>
-        <w:rPr>
-          <w:rFonts w:cs="Arial"/>
-          <w:i/>
-        </w:rPr>
-      </w:pPr>
-      <w:r>
-        <w:rPr>
-          <w:rFonts w:cs="Arial"/>
-          <w:i/>
-        </w:rPr>
-        <w:t>Objectifs atteints / non-atteints</w:t>
-      </w:r>
-    </w:p>
-    <w:p>
-      <w:pPr>
-        <w:numPr>
-          <w:ilvl w:val="0"/>
-          <w:numId w:val="3"/>
-        </w:numPr>
-        <w:rPr>
-          <w:rFonts w:cs="Arial"/>
-          <w:i/>
-        </w:rPr>
-      </w:pPr>
-      <w:r>
-        <w:rPr>
-          <w:rFonts w:cs="Arial"/>
-          <w:i/>
-        </w:rPr>
-        <w:t>Points positifs / négatifs</w:t>
-      </w:r>
-    </w:p>
-    <w:p>
-      <w:pPr>
-        <w:numPr>
-          <w:ilvl w:val="0"/>
-          <w:numId w:val="3"/>
-        </w:numPr>
-        <w:rPr>
-          <w:rFonts w:cs="Arial"/>
-          <w:i/>
-        </w:rPr>
-      </w:pPr>
-      <w:r>
-        <w:rPr>
-          <w:rFonts w:cs="Arial"/>
-          <w:i/>
-        </w:rPr>
-        <w:t>Difficultés particulières</w:t>
-      </w:r>
-    </w:p>
-    <w:p>
-      <w:pPr>
-        <w:numPr>
-          <w:ilvl w:val="0"/>
-          <w:numId w:val="3"/>
-        </w:numPr>
-        <w:rPr>
-          <w:rFonts w:cs="Arial"/>
-          <w:i/>
-        </w:rPr>
-      </w:pPr>
-      <w:r>
-        <w:rPr>
-          <w:rFonts w:cs="Arial"/>
-          <w:i/>
-        </w:rPr>
-        <w:t>Suites possibles pour le projet (évolutions &amp; améliorations)</w:t>
-      </w:r>
-    </w:p>
-    <w:p>
-      <w:pPr>
-        <w:rPr>
-          <w:szCs w:val="14"/>
-        </w:rPr>
-      </w:pPr>
-    </w:p>
-    <w:p>
-      <w:pPr>
-        <w:rPr>
-          <w:szCs w:val="14"/>
-        </w:rPr>
-      </w:pPr>
       <w:r>
         <w:rPr>
           <w:szCs w:val="14"/>
@@ -16688,7 +15117,23 @@
         <w:sz w:val="16"/>
         <w:szCs w:val="16"/>
       </w:rPr>
-      <w:t>Dernière modif : 02.12.2010</w:t>
+      <w:t xml:space="preserve">Dernière </w:t>
+    </w:r>
+    <w:proofErr w:type="spellStart"/>
+    <w:r>
+      <w:rPr>
+        <w:sz w:val="16"/>
+        <w:szCs w:val="16"/>
+      </w:rPr>
+      <w:t>modif</w:t>
+    </w:r>
+    <w:proofErr w:type="spellEnd"/>
+    <w:r>
+      <w:rPr>
+        <w:sz w:val="16"/>
+        <w:szCs w:val="16"/>
+      </w:rPr>
+      <w:t> : 02.12.2010</w:t>
     </w:r>
     <w:r>
       <w:rPr>

</xml_diff>